<commit_message>
Add demo and update cr
</commit_message>
<xml_diff>
--- a/COMPTE_RENDU-RABERIN-MIZOULES.docx
+++ b/COMPTE_RENDU-RABERIN-MIZOULES.docx
@@ -42,26 +42,12 @@
           <w:insideV w:val="single" w:sz="8" w:space="0" w:color="000000"/>
         </w:tblBorders>
         <w:tblLayout w:type="fixed"/>
-        <w:tblCellMar>
-          <w:top w:w="0" w:type="dxa"/>
-          <w:left w:w="0" w:type="dxa"/>
-          <w:bottom w:w="0" w:type="dxa"/>
-          <w:right w:w="0" w:type="dxa"/>
-        </w:tblCellMar>
         <w:tblLook w:val="0600" w:firstRow="0" w:lastRow="0" w:firstColumn="0" w:lastColumn="0" w:noHBand="1" w:noVBand="1"/>
       </w:tblPr>
       <w:tblGrid>
         <w:gridCol w:w="9345"/>
       </w:tblGrid>
       <w:tr>
-        <w:tblPrEx>
-          <w:tblCellMar>
-            <w:top w:w="0" w:type="dxa"/>
-            <w:left w:w="0" w:type="dxa"/>
-            <w:bottom w:w="0" w:type="dxa"/>
-            <w:right w:w="0" w:type="dxa"/>
-          </w:tblCellMar>
-        </w:tblPrEx>
         <w:tc>
           <w:tcPr>
             <w:tcW w:w="9345" w:type="dxa"/>
@@ -113,7 +99,55 @@
                 <w:sz w:val="24"/>
                 <w:szCs w:val="24"/>
               </w:rPr>
-              <w:t xml:space="preserve">Le mail envoyé ne doit pas contenir la pièce jointe mais un lien vers un drive (gdrive, onedrive, dropbox etc.) pour la télécharger. </w:t>
+              <w:t>Le mail envoyé ne doit pas contenir la pièce jointe mais un lien vers un drive (</w:t>
+            </w:r>
+            <w:proofErr w:type="spellStart"/>
+            <w:r>
+              <w:rPr>
+                <w:sz w:val="24"/>
+                <w:szCs w:val="24"/>
+              </w:rPr>
+              <w:t>gdrive</w:t>
+            </w:r>
+            <w:proofErr w:type="spellEnd"/>
+            <w:r>
+              <w:rPr>
+                <w:sz w:val="24"/>
+                <w:szCs w:val="24"/>
+              </w:rPr>
+              <w:t xml:space="preserve">, </w:t>
+            </w:r>
+            <w:proofErr w:type="spellStart"/>
+            <w:r>
+              <w:rPr>
+                <w:sz w:val="24"/>
+                <w:szCs w:val="24"/>
+              </w:rPr>
+              <w:t>onedrive</w:t>
+            </w:r>
+            <w:proofErr w:type="spellEnd"/>
+            <w:r>
+              <w:rPr>
+                <w:sz w:val="24"/>
+                <w:szCs w:val="24"/>
+              </w:rPr>
+              <w:t xml:space="preserve">, </w:t>
+            </w:r>
+            <w:proofErr w:type="spellStart"/>
+            <w:r>
+              <w:rPr>
+                <w:sz w:val="24"/>
+                <w:szCs w:val="24"/>
+              </w:rPr>
+              <w:t>dropbox</w:t>
+            </w:r>
+            <w:proofErr w:type="spellEnd"/>
+            <w:r>
+              <w:rPr>
+                <w:sz w:val="24"/>
+                <w:szCs w:val="24"/>
+              </w:rPr>
+              <w:t xml:space="preserve"> etc.) pour la télécharger. </w:t>
             </w:r>
           </w:p>
           <w:p>
@@ -156,12 +190,6 @@
           <w:insideV w:val="single" w:sz="8" w:space="0" w:color="000000"/>
         </w:tblBorders>
         <w:tblLayout w:type="fixed"/>
-        <w:tblCellMar>
-          <w:top w:w="0" w:type="dxa"/>
-          <w:left w:w="0" w:type="dxa"/>
-          <w:bottom w:w="0" w:type="dxa"/>
-          <w:right w:w="0" w:type="dxa"/>
-        </w:tblCellMar>
         <w:tblLook w:val="0600" w:firstRow="0" w:lastRow="0" w:firstColumn="0" w:lastColumn="0" w:noHBand="1" w:noVBand="1"/>
       </w:tblPr>
       <w:tblGrid>
@@ -169,14 +197,6 @@
         <w:gridCol w:w="6405"/>
       </w:tblGrid>
       <w:tr>
-        <w:tblPrEx>
-          <w:tblCellMar>
-            <w:top w:w="0" w:type="dxa"/>
-            <w:left w:w="0" w:type="dxa"/>
-            <w:bottom w:w="0" w:type="dxa"/>
-            <w:right w:w="0" w:type="dxa"/>
-          </w:tblCellMar>
-        </w:tblPrEx>
         <w:tc>
           <w:tcPr>
             <w:tcW w:w="2955" w:type="dxa"/>
@@ -217,8 +237,13 @@
               <w:widowControl w:val="0"/>
               <w:spacing w:line="240" w:lineRule="auto"/>
             </w:pPr>
-            <w:r>
-              <w:t>Rabérin Alexandre – Mizoules Vincent</w:t>
+            <w:proofErr w:type="spellStart"/>
+            <w:r>
+              <w:t>Rabérin</w:t>
+            </w:r>
+            <w:proofErr w:type="spellEnd"/>
+            <w:r>
+              <w:t xml:space="preserve"> Alexandre – Mizoules Vincent</w:t>
             </w:r>
           </w:p>
         </w:tc>
@@ -239,26 +264,12 @@
           <w:insideV w:val="single" w:sz="8" w:space="0" w:color="000000"/>
         </w:tblBorders>
         <w:tblLayout w:type="fixed"/>
-        <w:tblCellMar>
-          <w:top w:w="0" w:type="dxa"/>
-          <w:left w:w="0" w:type="dxa"/>
-          <w:bottom w:w="0" w:type="dxa"/>
-          <w:right w:w="0" w:type="dxa"/>
-        </w:tblCellMar>
         <w:tblLook w:val="0600" w:firstRow="0" w:lastRow="0" w:firstColumn="0" w:lastColumn="0" w:noHBand="1" w:noVBand="1"/>
       </w:tblPr>
       <w:tblGrid>
         <w:gridCol w:w="9360"/>
       </w:tblGrid>
       <w:tr>
-        <w:tblPrEx>
-          <w:tblCellMar>
-            <w:top w:w="0" w:type="dxa"/>
-            <w:left w:w="0" w:type="dxa"/>
-            <w:bottom w:w="0" w:type="dxa"/>
-            <w:right w:w="0" w:type="dxa"/>
-          </w:tblCellMar>
-        </w:tblPrEx>
         <w:tc>
           <w:tcPr>
             <w:tcW w:w="9360" w:type="dxa"/>
@@ -286,14 +297,6 @@
         </w:tc>
       </w:tr>
       <w:tr>
-        <w:tblPrEx>
-          <w:tblCellMar>
-            <w:top w:w="0" w:type="dxa"/>
-            <w:left w:w="0" w:type="dxa"/>
-            <w:bottom w:w="0" w:type="dxa"/>
-            <w:right w:w="0" w:type="dxa"/>
-          </w:tblCellMar>
-        </w:tblPrEx>
         <w:trPr>
           <w:trHeight w:val="1640"/>
         </w:trPr>
@@ -322,13 +325,7 @@
               <w:spacing w:line="240" w:lineRule="auto"/>
             </w:pPr>
             <w:r>
-              <w:t xml:space="preserve">Identification </w:t>
-            </w:r>
-            <w:r>
-              <w:t>des utilisateurs</w:t>
-            </w:r>
-            <w:r>
-              <w:t xml:space="preserve"> par le web service.</w:t>
+              <w:t>Identification des utilisateurs par le web service.</w:t>
             </w:r>
           </w:p>
           <w:p>
@@ -379,34 +376,22 @@
               <w:spacing w:line="240" w:lineRule="auto"/>
             </w:pPr>
             <w:r>
-              <w:t xml:space="preserve">Quand son solde est a 0 ou négatif, une </w:t>
-            </w:r>
-            <w:r>
-              <w:t>fenêtre</w:t>
-            </w:r>
-            <w:r>
-              <w:t xml:space="preserve"> s'affiche et lui propose de remettre son compte à 100 (comme lorsqu'elle s'est inscrite)</w:t>
-            </w:r>
-          </w:p>
-          <w:p>
-            <w:pPr>
-              <w:widowControl w:val="0"/>
-              <w:spacing w:line="240" w:lineRule="auto"/>
-            </w:pPr>
-          </w:p>
-          <w:p>
-            <w:pPr>
-              <w:widowControl w:val="0"/>
-              <w:spacing w:line="240" w:lineRule="auto"/>
-            </w:pPr>
-            <w:r>
-              <w:t>Calcul des round</w:t>
-            </w:r>
-            <w:r>
-              <w:t>s</w:t>
-            </w:r>
-            <w:r>
-              <w:t xml:space="preserve"> et du gagnant du tournoi via le web service</w:t>
+              <w:t>Quand son solde est a 0 ou négatif, une fenêtre s'affiche et lui propose de remettre son compte à 100 (comme lorsqu'elle s'est inscrite)</w:t>
+            </w:r>
+          </w:p>
+          <w:p>
+            <w:pPr>
+              <w:widowControl w:val="0"/>
+              <w:spacing w:line="240" w:lineRule="auto"/>
+            </w:pPr>
+          </w:p>
+          <w:p>
+            <w:pPr>
+              <w:widowControl w:val="0"/>
+              <w:spacing w:line="240" w:lineRule="auto"/>
+            </w:pPr>
+            <w:r>
+              <w:t>Calcul des rounds et du gagnant du tournoi via le web service</w:t>
             </w:r>
           </w:p>
           <w:p>
@@ -457,26 +442,12 @@
           <w:insideV w:val="single" w:sz="8" w:space="0" w:color="000000"/>
         </w:tblBorders>
         <w:tblLayout w:type="fixed"/>
-        <w:tblCellMar>
-          <w:top w:w="0" w:type="dxa"/>
-          <w:left w:w="0" w:type="dxa"/>
-          <w:bottom w:w="0" w:type="dxa"/>
-          <w:right w:w="0" w:type="dxa"/>
-        </w:tblCellMar>
         <w:tblLook w:val="0600" w:firstRow="0" w:lastRow="0" w:firstColumn="0" w:lastColumn="0" w:noHBand="1" w:noVBand="1"/>
       </w:tblPr>
       <w:tblGrid>
         <w:gridCol w:w="9360"/>
       </w:tblGrid>
       <w:tr>
-        <w:tblPrEx>
-          <w:tblCellMar>
-            <w:top w:w="0" w:type="dxa"/>
-            <w:left w:w="0" w:type="dxa"/>
-            <w:bottom w:w="0" w:type="dxa"/>
-            <w:right w:w="0" w:type="dxa"/>
-          </w:tblCellMar>
-        </w:tblPrEx>
         <w:tc>
           <w:tcPr>
             <w:tcW w:w="9360" w:type="dxa"/>
@@ -500,14 +471,6 @@
         </w:tc>
       </w:tr>
       <w:tr>
-        <w:tblPrEx>
-          <w:tblCellMar>
-            <w:top w:w="0" w:type="dxa"/>
-            <w:left w:w="0" w:type="dxa"/>
-            <w:bottom w:w="0" w:type="dxa"/>
-            <w:right w:w="0" w:type="dxa"/>
-          </w:tblCellMar>
-        </w:tblPrEx>
         <w:tc>
           <w:tcPr>
             <w:tcW w:w="9360" w:type="dxa"/>
@@ -551,26 +514,12 @@
           <w:insideV w:val="single" w:sz="8" w:space="0" w:color="000000"/>
         </w:tblBorders>
         <w:tblLayout w:type="fixed"/>
-        <w:tblCellMar>
-          <w:top w:w="0" w:type="dxa"/>
-          <w:left w:w="0" w:type="dxa"/>
-          <w:bottom w:w="0" w:type="dxa"/>
-          <w:right w:w="0" w:type="dxa"/>
-        </w:tblCellMar>
         <w:tblLook w:val="0600" w:firstRow="0" w:lastRow="0" w:firstColumn="0" w:lastColumn="0" w:noHBand="1" w:noVBand="1"/>
       </w:tblPr>
       <w:tblGrid>
         <w:gridCol w:w="9360"/>
       </w:tblGrid>
       <w:tr>
-        <w:tblPrEx>
-          <w:tblCellMar>
-            <w:top w:w="0" w:type="dxa"/>
-            <w:left w:w="0" w:type="dxa"/>
-            <w:bottom w:w="0" w:type="dxa"/>
-            <w:right w:w="0" w:type="dxa"/>
-          </w:tblCellMar>
-        </w:tblPrEx>
         <w:tc>
           <w:tcPr>
             <w:tcW w:w="9360" w:type="dxa"/>
@@ -598,14 +547,6 @@
         </w:tc>
       </w:tr>
       <w:tr>
-        <w:tblPrEx>
-          <w:tblCellMar>
-            <w:top w:w="0" w:type="dxa"/>
-            <w:left w:w="0" w:type="dxa"/>
-            <w:bottom w:w="0" w:type="dxa"/>
-            <w:right w:w="0" w:type="dxa"/>
-          </w:tblCellMar>
-        </w:tblPrEx>
         <w:tc>
           <w:tcPr>
             <w:tcW w:w="9360" w:type="dxa"/>
@@ -622,6 +563,15 @@
               <w:spacing w:line="240" w:lineRule="auto"/>
             </w:pPr>
             <w:r>
+              <w:t>Site responsive (fonctionne sur toutes tailles d’écran)</w:t>
+            </w:r>
+          </w:p>
+          <w:p>
+            <w:pPr>
+              <w:widowControl w:val="0"/>
+              <w:spacing w:line="240" w:lineRule="auto"/>
+            </w:pPr>
+            <w:r>
               <w:t>Animations</w:t>
             </w:r>
           </w:p>
@@ -642,8 +592,9 @@
             <w:r>
               <w:t>Vidéo</w:t>
             </w:r>
-            <w:bookmarkStart w:id="0" w:name="_GoBack"/>
-            <w:bookmarkEnd w:id="0"/>
+            <w:r>
+              <w:t xml:space="preserve"> de présentation</w:t>
+            </w:r>
           </w:p>
         </w:tc>
       </w:tr>
@@ -659,14 +610,7 @@
             <w:color w:val="1155CC"/>
             <w:u w:val="single"/>
           </w:rPr>
-          <w:t>https://docs.google.com/spreadsheets/d/12SNrcYv</w:t>
-        </w:r>
-        <w:r>
-          <w:rPr>
-            <w:color w:val="1155CC"/>
-            <w:u w:val="single"/>
-          </w:rPr>
-          <w:t>l90e2uKfbBbBmnLCHwqhc8XPs2GqNsgoXb</w:t>
+          <w:t>https://docs.google.com/spreadsheets/d/12SNrcYvl90e2uKfbBbBmnLCHwqhc8XPs2GqNsgoXb</w:t>
         </w:r>
         <w:r>
           <w:rPr>
@@ -678,8 +622,18 @@
         </w:r>
       </w:hyperlink>
       <w:r>
-        <w:t xml:space="preserve"> sera mis à jour. Charge à vous de nous alerter en cas de non réception de notre part.</w:t>
+        <w:t xml:space="preserve"> sera mis à jour. Charge à vous de nous </w:t>
       </w:r>
+      <w:proofErr w:type="gramStart"/>
+      <w:r>
+        <w:t>alerter</w:t>
+      </w:r>
+      <w:proofErr w:type="gramEnd"/>
+      <w:r>
+        <w:t xml:space="preserve"> en cas de non réception de notre part.</w:t>
+      </w:r>
+      <w:bookmarkStart w:id="0" w:name="_GoBack"/>
+      <w:bookmarkEnd w:id="0"/>
     </w:p>
     <w:p/>
     <w:p>
@@ -688,8 +642,21 @@
       </w:r>
     </w:p>
     <w:p>
+      <w:proofErr w:type="spellStart"/>
       <w:r>
-        <w:t xml:space="preserve">M.Frédéric CHASSAGNE et M.Antony BRUGERE </w:t>
+        <w:t>M.Frédéric</w:t>
+      </w:r>
+      <w:proofErr w:type="spellEnd"/>
+      <w:r>
+        <w:t xml:space="preserve"> CHASSAGNE et </w:t>
+      </w:r>
+      <w:proofErr w:type="spellStart"/>
+      <w:r>
+        <w:t>M.Antony</w:t>
+      </w:r>
+      <w:proofErr w:type="spellEnd"/>
+      <w:r>
+        <w:t xml:space="preserve"> BRUGERE </w:t>
       </w:r>
     </w:p>
     <w:sectPr>

</xml_diff>